<commit_message>
GAT 399 Week1 Updated
</commit_message>
<xml_diff>
--- a/GAT 399/GAT399_GarrettHuxtable_AboutMe_S16.docx
+++ b/GAT 399/GAT399_GarrettHuxtable_AboutMe_S16.docx
@@ -2,11 +2,493 @@
 <file path=word/document.xml><?xml version="1.0" encoding="utf-8"?>
 <w:document xmlns:wpc="http://schemas.microsoft.com/office/word/2010/wordprocessingCanvas" xmlns:mc="http://schemas.openxmlformats.org/markup-compatibility/2006" xmlns:o="urn:schemas-microsoft-com:office:office" xmlns:r="http://schemas.openxmlformats.org/officeDocument/2006/relationships" xmlns:m="http://schemas.openxmlformats.org/officeDocument/2006/math" xmlns:v="urn:schemas-microsoft-com:vml" xmlns:wp14="http://schemas.microsoft.com/office/word/2010/wordprocessingDrawing" xmlns:wp="http://schemas.openxmlformats.org/drawingml/2006/wordprocessingDrawing" xmlns:w10="urn:schemas-microsoft-com:office:word" xmlns:w="http://schemas.openxmlformats.org/wordprocessingml/2006/main" xmlns:w14="http://schemas.microsoft.com/office/word/2010/wordml" xmlns:w15="http://schemas.microsoft.com/office/word/2012/wordml" xmlns:wpg="http://schemas.microsoft.com/office/word/2010/wordprocessingGroup" xmlns:wpi="http://schemas.microsoft.com/office/word/2010/wordprocessingInk" xmlns:wne="http://schemas.microsoft.com/office/word/2006/wordml" xmlns:wps="http://schemas.microsoft.com/office/word/2010/wordprocessingShape" mc:Ignorable="w14 w15 wp14">
   <w:body>
+    <w:sdt>
+      <w:sdtPr>
+        <w:rPr>
+          <w:color w:val="5B9BD5" w:themeColor="accent1"/>
+        </w:rPr>
+        <w:id w:val="1822849594"/>
+        <w:docPartObj>
+          <w:docPartGallery w:val="Cover Pages"/>
+          <w:docPartUnique/>
+        </w:docPartObj>
+      </w:sdtPr>
+      <w:sdtEndPr>
+        <w:rPr>
+          <w:rFonts w:eastAsiaTheme="minorHAnsi"/>
+          <w:color w:val="auto"/>
+        </w:rPr>
+      </w:sdtEndPr>
+      <w:sdtContent>
+        <w:p>
+          <w:pPr>
+            <w:pStyle w:val="NoSpacing"/>
+            <w:spacing w:before="1540" w:after="240"/>
+            <w:jc w:val="center"/>
+            <w:rPr>
+              <w:color w:val="5B9BD5" w:themeColor="accent1"/>
+            </w:rPr>
+          </w:pPr>
+        </w:p>
+        <w:sdt>
+          <w:sdtPr>
+            <w:rPr>
+              <w:rFonts w:asciiTheme="majorHAnsi" w:eastAsiaTheme="majorEastAsia" w:hAnsiTheme="majorHAnsi" w:cstheme="majorBidi"/>
+              <w:caps/>
+              <w:color w:val="5B9BD5" w:themeColor="accent1"/>
+              <w:sz w:val="72"/>
+              <w:szCs w:val="72"/>
+            </w:rPr>
+            <w:alias w:val="Title"/>
+            <w:tag w:val=""/>
+            <w:id w:val="1735040861"/>
+            <w:placeholder>
+              <w:docPart w:val="F1B4A36F368849EF8C0276FCC255A61A"/>
+            </w:placeholder>
+            <w:dataBinding w:prefixMappings="xmlns:ns0='http://purl.org/dc/elements/1.1/' xmlns:ns1='http://schemas.openxmlformats.org/package/2006/metadata/core-properties' " w:xpath="/ns1:coreProperties[1]/ns0:title[1]" w:storeItemID="{6C3C8BC8-F283-45AE-878A-BAB7291924A1}"/>
+            <w:text/>
+          </w:sdtPr>
+          <w:sdtEndPr>
+            <w:rPr>
+              <w:sz w:val="80"/>
+              <w:szCs w:val="80"/>
+            </w:rPr>
+          </w:sdtEndPr>
+          <w:sdtContent>
+            <w:p>
+              <w:pPr>
+                <w:pStyle w:val="NoSpacing"/>
+                <w:pBdr>
+                  <w:top w:val="single" w:sz="6" w:space="6" w:color="5B9BD5" w:themeColor="accent1"/>
+                  <w:bottom w:val="single" w:sz="6" w:space="6" w:color="5B9BD5" w:themeColor="accent1"/>
+                </w:pBdr>
+                <w:spacing w:after="240"/>
+                <w:jc w:val="center"/>
+                <w:rPr>
+                  <w:rFonts w:asciiTheme="majorHAnsi" w:eastAsiaTheme="majorEastAsia" w:hAnsiTheme="majorHAnsi" w:cstheme="majorBidi"/>
+                  <w:caps/>
+                  <w:color w:val="5B9BD5" w:themeColor="accent1"/>
+                  <w:sz w:val="80"/>
+                  <w:szCs w:val="80"/>
+                </w:rPr>
+              </w:pPr>
+              <w:r>
+                <w:rPr>
+                  <w:rFonts w:asciiTheme="majorHAnsi" w:eastAsiaTheme="majorEastAsia" w:hAnsiTheme="majorHAnsi" w:cstheme="majorBidi"/>
+                  <w:caps/>
+                  <w:color w:val="5B9BD5" w:themeColor="accent1"/>
+                  <w:sz w:val="72"/>
+                  <w:szCs w:val="72"/>
+                </w:rPr>
+                <w:t>About Me</w:t>
+              </w:r>
+            </w:p>
+          </w:sdtContent>
+        </w:sdt>
+        <w:sdt>
+          <w:sdtPr>
+            <w:rPr>
+              <w:color w:val="5B9BD5" w:themeColor="accent1"/>
+              <w:sz w:val="28"/>
+              <w:szCs w:val="28"/>
+            </w:rPr>
+            <w:alias w:val="Subtitle"/>
+            <w:tag w:val=""/>
+            <w:id w:val="328029620"/>
+            <w:placeholder>
+              <w:docPart w:val="EAE954C552CA4DC6B1EC8528FAA73268"/>
+            </w:placeholder>
+            <w:dataBinding w:prefixMappings="xmlns:ns0='http://purl.org/dc/elements/1.1/' xmlns:ns1='http://schemas.openxmlformats.org/package/2006/metadata/core-properties' " w:xpath="/ns1:coreProperties[1]/ns0:subject[1]" w:storeItemID="{6C3C8BC8-F283-45AE-878A-BAB7291924A1}"/>
+            <w:text/>
+          </w:sdtPr>
+          <w:sdtContent>
+            <w:p>
+              <w:pPr>
+                <w:pStyle w:val="NoSpacing"/>
+                <w:jc w:val="center"/>
+                <w:rPr>
+                  <w:color w:val="5B9BD5" w:themeColor="accent1"/>
+                  <w:sz w:val="28"/>
+                  <w:szCs w:val="28"/>
+                </w:rPr>
+              </w:pPr>
+              <w:r>
+                <w:rPr>
+                  <w:color w:val="5B9BD5" w:themeColor="accent1"/>
+                  <w:sz w:val="28"/>
+                  <w:szCs w:val="28"/>
+                </w:rPr>
+                <w:t>Garrett Huxtable</w:t>
+              </w:r>
+            </w:p>
+          </w:sdtContent>
+        </w:sdt>
+        <w:p>
+          <w:pPr>
+            <w:pStyle w:val="NoSpacing"/>
+            <w:spacing w:before="480"/>
+            <w:jc w:val="center"/>
+            <w:rPr>
+              <w:color w:val="5B9BD5" w:themeColor="accent1"/>
+            </w:rPr>
+          </w:pPr>
+          <w:r>
+            <w:rPr>
+              <w:noProof/>
+              <w:color w:val="5B9BD5" w:themeColor="accent1"/>
+            </w:rPr>
+            <mc:AlternateContent>
+              <mc:Choice Requires="wps">
+                <w:drawing>
+                  <wp:anchor distT="0" distB="0" distL="114300" distR="114300" simplePos="0" relativeHeight="251659264" behindDoc="0" locked="0" layoutInCell="1" allowOverlap="1">
+                    <wp:simplePos x="0" y="0"/>
+                    <wp:positionH relativeFrom="margin">
+                      <wp:align>center</wp:align>
+                    </wp:positionH>
+                    <mc:AlternateContent>
+                      <mc:Choice Requires="wp14">
+                        <wp:positionV relativeFrom="page">
+                          <wp14:pctPosVOffset>85000</wp14:pctPosVOffset>
+                        </wp:positionV>
+                      </mc:Choice>
+                      <mc:Fallback>
+                        <wp:positionV relativeFrom="page">
+                          <wp:posOffset>8549640</wp:posOffset>
+                        </wp:positionV>
+                      </mc:Fallback>
+                    </mc:AlternateContent>
+                    <wp:extent cx="6553200" cy="557784"/>
+                    <wp:effectExtent l="0" t="0" r="0" b="12700"/>
+                    <wp:wrapNone/>
+                    <wp:docPr id="142" name="Text Box 142"/>
+                    <wp:cNvGraphicFramePr/>
+                    <a:graphic xmlns:a="http://schemas.openxmlformats.org/drawingml/2006/main">
+                      <a:graphicData uri="http://schemas.microsoft.com/office/word/2010/wordprocessingShape">
+                        <wps:wsp>
+                          <wps:cNvSpPr txBox="1"/>
+                          <wps:spPr>
+                            <a:xfrm>
+                              <a:off x="0" y="0"/>
+                              <a:ext cx="6553200" cy="557784"/>
+                            </a:xfrm>
+                            <a:prstGeom prst="rect">
+                              <a:avLst/>
+                            </a:prstGeom>
+                            <a:noFill/>
+                            <a:ln w="6350">
+                              <a:noFill/>
+                            </a:ln>
+                            <a:effectLst/>
+                          </wps:spPr>
+                          <wps:style>
+                            <a:lnRef idx="0">
+                              <a:schemeClr val="accent1"/>
+                            </a:lnRef>
+                            <a:fillRef idx="0">
+                              <a:schemeClr val="accent1"/>
+                            </a:fillRef>
+                            <a:effectRef idx="0">
+                              <a:schemeClr val="accent1"/>
+                            </a:effectRef>
+                            <a:fontRef idx="minor">
+                              <a:schemeClr val="dk1"/>
+                            </a:fontRef>
+                          </wps:style>
+                          <wps:txbx>
+                            <w:txbxContent>
+                              <w:sdt>
+                                <w:sdtPr>
+                                  <w:rPr>
+                                    <w:caps/>
+                                    <w:color w:val="5B9BD5" w:themeColor="accent1"/>
+                                    <w:sz w:val="28"/>
+                                    <w:szCs w:val="28"/>
+                                  </w:rPr>
+                                  <w:alias w:val="Date"/>
+                                  <w:tag w:val=""/>
+                                  <w:id w:val="197127006"/>
+                                  <w:dataBinding w:prefixMappings="xmlns:ns0='http://schemas.microsoft.com/office/2006/coverPageProps' " w:xpath="/ns0:CoverPageProperties[1]/ns0:PublishDate[1]" w:storeItemID="{55AF091B-3C7A-41E3-B477-F2FDAA23CFDA}"/>
+                                  <w:date w:fullDate="2016-01-09T00:00:00Z">
+                                    <w:dateFormat w:val="MMMM d, yyyy"/>
+                                    <w:lid w:val="en-US"/>
+                                    <w:storeMappedDataAs w:val="dateTime"/>
+                                    <w:calendar w:val="gregorian"/>
+                                  </w:date>
+                                </w:sdtPr>
+                                <w:sdtContent>
+                                  <w:p>
+                                    <w:pPr>
+                                      <w:pStyle w:val="NoSpacing"/>
+                                      <w:spacing w:after="40"/>
+                                      <w:jc w:val="center"/>
+                                      <w:rPr>
+                                        <w:caps/>
+                                        <w:color w:val="5B9BD5" w:themeColor="accent1"/>
+                                        <w:sz w:val="28"/>
+                                        <w:szCs w:val="28"/>
+                                      </w:rPr>
+                                    </w:pPr>
+                                    <w:r>
+                                      <w:rPr>
+                                        <w:caps/>
+                                        <w:color w:val="5B9BD5" w:themeColor="accent1"/>
+                                        <w:sz w:val="28"/>
+                                        <w:szCs w:val="28"/>
+                                      </w:rPr>
+                                      <w:t>January 9, 2016</w:t>
+                                    </w:r>
+                                  </w:p>
+                                </w:sdtContent>
+                              </w:sdt>
+                              <w:p>
+                                <w:pPr>
+                                  <w:pStyle w:val="NoSpacing"/>
+                                  <w:jc w:val="center"/>
+                                  <w:rPr>
+                                    <w:color w:val="5B9BD5" w:themeColor="accent1"/>
+                                  </w:rPr>
+                                </w:pPr>
+                                <w:sdt>
+                                  <w:sdtPr>
+                                    <w:rPr>
+                                      <w:caps/>
+                                      <w:color w:val="5B9BD5" w:themeColor="accent1"/>
+                                    </w:rPr>
+                                    <w:alias w:val="Company"/>
+                                    <w:tag w:val=""/>
+                                    <w:id w:val="1390145197"/>
+                                    <w:dataBinding w:prefixMappings="xmlns:ns0='http://schemas.openxmlformats.org/officeDocument/2006/extended-properties' " w:xpath="/ns0:Properties[1]/ns0:Company[1]" w:storeItemID="{6668398D-A668-4E3E-A5EB-62B293D839F1}"/>
+                                    <w:text/>
+                                  </w:sdtPr>
+                                  <w:sdtContent>
+                                    <w:r>
+                                      <w:rPr>
+                                        <w:caps/>
+                                        <w:color w:val="5B9BD5" w:themeColor="accent1"/>
+                                      </w:rPr>
+                                      <w:t>GAT 399     Spring 2016</w:t>
+                                    </w:r>
+                                  </w:sdtContent>
+                                </w:sdt>
+                              </w:p>
+                              <w:p>
+                                <w:pPr>
+                                  <w:pStyle w:val="NoSpacing"/>
+                                  <w:jc w:val="center"/>
+                                  <w:rPr>
+                                    <w:color w:val="5B9BD5" w:themeColor="accent1"/>
+                                  </w:rPr>
+                                </w:pPr>
+                                <w:sdt>
+                                  <w:sdtPr>
+                                    <w:rPr>
+                                      <w:color w:val="5B9BD5" w:themeColor="accent1"/>
+                                    </w:rPr>
+                                    <w:alias w:val="Address"/>
+                                    <w:tag w:val=""/>
+                                    <w:id w:val="-726379553"/>
+                                    <w:dataBinding w:prefixMappings="xmlns:ns0='http://schemas.microsoft.com/office/2006/coverPageProps' " w:xpath="/ns0:CoverPageProperties[1]/ns0:CompanyAddress[1]" w:storeItemID="{55AF091B-3C7A-41E3-B477-F2FDAA23CFDA}"/>
+                                    <w:text/>
+                                  </w:sdtPr>
+                                  <w:sdtContent>
+                                    <w:proofErr w:type="spellStart"/>
+                                    <w:r>
+                                      <w:rPr>
+                                        <w:color w:val="5B9BD5" w:themeColor="accent1"/>
+                                      </w:rPr>
+                                      <w:t>Boyan</w:t>
+                                    </w:r>
+                                    <w:proofErr w:type="spellEnd"/>
+                                    <w:r>
+                                      <w:rPr>
+                                        <w:color w:val="5B9BD5" w:themeColor="accent1"/>
+                                      </w:rPr>
+                                      <w:t xml:space="preserve"> </w:t>
+                                    </w:r>
+                                    <w:proofErr w:type="spellStart"/>
+                                    <w:r>
+                                      <w:rPr>
+                                        <w:color w:val="5B9BD5" w:themeColor="accent1"/>
+                                      </w:rPr>
+                                      <w:t>Radakovich</w:t>
+                                    </w:r>
+                                    <w:proofErr w:type="spellEnd"/>
+                                  </w:sdtContent>
+                                </w:sdt>
+                              </w:p>
+                            </w:txbxContent>
+                          </wps:txbx>
+                          <wps:bodyPr rot="0" spcFirstLastPara="0" vertOverflow="overflow" horzOverflow="overflow" vert="horz" wrap="square" lIns="0" tIns="0" rIns="0" bIns="0" numCol="1" spcCol="0" rtlCol="0" fromWordArt="0" anchor="b" anchorCtr="0" forceAA="0" compatLnSpc="1">
+                            <a:prstTxWarp prst="textNoShape">
+                              <a:avLst/>
+                            </a:prstTxWarp>
+                            <a:spAutoFit/>
+                          </wps:bodyPr>
+                        </wps:wsp>
+                      </a:graphicData>
+                    </a:graphic>
+                    <wp14:sizeRelH relativeFrom="margin">
+                      <wp14:pctWidth>100000</wp14:pctWidth>
+                    </wp14:sizeRelH>
+                    <wp14:sizeRelV relativeFrom="margin">
+                      <wp14:pctHeight>0</wp14:pctHeight>
+                    </wp14:sizeRelV>
+                  </wp:anchor>
+                </w:drawing>
+              </mc:Choice>
+              <mc:Fallback>
+                <w:pict>
+                  <v:shapetype id="_x0000_t202" coordsize="21600,21600" o:spt="202" path="m,l,21600r21600,l21600,xe">
+                    <v:stroke joinstyle="miter"/>
+                    <v:path gradientshapeok="t" o:connecttype="rect"/>
+                  </v:shapetype>
+                  <v:shape id="Text Box 142" o:spid="_x0000_s1026" type="#_x0000_t202" style="position:absolute;left:0;text-align:left;margin-left:0;margin-top:0;width:516pt;height:43.9pt;z-index:251659264;visibility:visible;mso-wrap-style:square;mso-width-percent:1000;mso-height-percent:0;mso-top-percent:850;mso-wrap-distance-left:9pt;mso-wrap-distance-top:0;mso-wrap-distance-right:9pt;mso-wrap-distance-bottom:0;mso-position-horizontal:center;mso-position-horizontal-relative:margin;mso-position-vertical-relative:page;mso-width-percent:1000;mso-height-percent:0;mso-top-percent:850;mso-width-relative:margin;mso-height-relative:margin;v-text-anchor:bottom" o:gfxdata="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" filled="f" stroked="f" strokeweight=".5pt">
+                    <v:textbox style="mso-fit-shape-to-text:t" inset="0,0,0,0">
+                      <w:txbxContent>
+                        <w:sdt>
+                          <w:sdtPr>
+                            <w:rPr>
+                              <w:caps/>
+                              <w:color w:val="5B9BD5" w:themeColor="accent1"/>
+                              <w:sz w:val="28"/>
+                              <w:szCs w:val="28"/>
+                            </w:rPr>
+                            <w:alias w:val="Date"/>
+                            <w:tag w:val=""/>
+                            <w:id w:val="197127006"/>
+                            <w:dataBinding w:prefixMappings="xmlns:ns0='http://schemas.microsoft.com/office/2006/coverPageProps' " w:xpath="/ns0:CoverPageProperties[1]/ns0:PublishDate[1]" w:storeItemID="{55AF091B-3C7A-41E3-B477-F2FDAA23CFDA}"/>
+                            <w:date w:fullDate="2016-01-09T00:00:00Z">
+                              <w:dateFormat w:val="MMMM d, yyyy"/>
+                              <w:lid w:val="en-US"/>
+                              <w:storeMappedDataAs w:val="dateTime"/>
+                              <w:calendar w:val="gregorian"/>
+                            </w:date>
+                          </w:sdtPr>
+                          <w:sdtContent>
+                            <w:p>
+                              <w:pPr>
+                                <w:pStyle w:val="NoSpacing"/>
+                                <w:spacing w:after="40"/>
+                                <w:jc w:val="center"/>
+                                <w:rPr>
+                                  <w:caps/>
+                                  <w:color w:val="5B9BD5" w:themeColor="accent1"/>
+                                  <w:sz w:val="28"/>
+                                  <w:szCs w:val="28"/>
+                                </w:rPr>
+                              </w:pPr>
+                              <w:r>
+                                <w:rPr>
+                                  <w:caps/>
+                                  <w:color w:val="5B9BD5" w:themeColor="accent1"/>
+                                  <w:sz w:val="28"/>
+                                  <w:szCs w:val="28"/>
+                                </w:rPr>
+                                <w:t>January 9, 2016</w:t>
+                              </w:r>
+                            </w:p>
+                          </w:sdtContent>
+                        </w:sdt>
+                        <w:p>
+                          <w:pPr>
+                            <w:pStyle w:val="NoSpacing"/>
+                            <w:jc w:val="center"/>
+                            <w:rPr>
+                              <w:color w:val="5B9BD5" w:themeColor="accent1"/>
+                            </w:rPr>
+                          </w:pPr>
+                          <w:sdt>
+                            <w:sdtPr>
+                              <w:rPr>
+                                <w:caps/>
+                                <w:color w:val="5B9BD5" w:themeColor="accent1"/>
+                              </w:rPr>
+                              <w:alias w:val="Company"/>
+                              <w:tag w:val=""/>
+                              <w:id w:val="1390145197"/>
+                              <w:dataBinding w:prefixMappings="xmlns:ns0='http://schemas.openxmlformats.org/officeDocument/2006/extended-properties' " w:xpath="/ns0:Properties[1]/ns0:Company[1]" w:storeItemID="{6668398D-A668-4E3E-A5EB-62B293D839F1}"/>
+                              <w:text/>
+                            </w:sdtPr>
+                            <w:sdtContent>
+                              <w:r>
+                                <w:rPr>
+                                  <w:caps/>
+                                  <w:color w:val="5B9BD5" w:themeColor="accent1"/>
+                                </w:rPr>
+                                <w:t>GAT 399     Spring 2016</w:t>
+                              </w:r>
+                            </w:sdtContent>
+                          </w:sdt>
+                        </w:p>
+                        <w:p>
+                          <w:pPr>
+                            <w:pStyle w:val="NoSpacing"/>
+                            <w:jc w:val="center"/>
+                            <w:rPr>
+                              <w:color w:val="5B9BD5" w:themeColor="accent1"/>
+                            </w:rPr>
+                          </w:pPr>
+                          <w:sdt>
+                            <w:sdtPr>
+                              <w:rPr>
+                                <w:color w:val="5B9BD5" w:themeColor="accent1"/>
+                              </w:rPr>
+                              <w:alias w:val="Address"/>
+                              <w:tag w:val=""/>
+                              <w:id w:val="-726379553"/>
+                              <w:dataBinding w:prefixMappings="xmlns:ns0='http://schemas.microsoft.com/office/2006/coverPageProps' " w:xpath="/ns0:CoverPageProperties[1]/ns0:CompanyAddress[1]" w:storeItemID="{55AF091B-3C7A-41E3-B477-F2FDAA23CFDA}"/>
+                              <w:text/>
+                            </w:sdtPr>
+                            <w:sdtContent>
+                              <w:proofErr w:type="spellStart"/>
+                              <w:r>
+                                <w:rPr>
+                                  <w:color w:val="5B9BD5" w:themeColor="accent1"/>
+                                </w:rPr>
+                                <w:t>Boyan</w:t>
+                              </w:r>
+                              <w:proofErr w:type="spellEnd"/>
+                              <w:r>
+                                <w:rPr>
+                                  <w:color w:val="5B9BD5" w:themeColor="accent1"/>
+                                </w:rPr>
+                                <w:t xml:space="preserve"> </w:t>
+                              </w:r>
+                              <w:proofErr w:type="spellStart"/>
+                              <w:r>
+                                <w:rPr>
+                                  <w:color w:val="5B9BD5" w:themeColor="accent1"/>
+                                </w:rPr>
+                                <w:t>Radakovich</w:t>
+                              </w:r>
+                              <w:proofErr w:type="spellEnd"/>
+                            </w:sdtContent>
+                          </w:sdt>
+                        </w:p>
+                      </w:txbxContent>
+                    </v:textbox>
+                    <w10:wrap anchorx="margin" anchory="page"/>
+                  </v:shape>
+                </w:pict>
+              </mc:Fallback>
+            </mc:AlternateContent>
+          </w:r>
+        </w:p>
+        <w:p>
+          <w:r>
+            <w:br w:type="page"/>
+          </w:r>
+        </w:p>
+        <w:bookmarkStart w:id="0" w:name="_GoBack" w:displacedByCustomXml="next"/>
+        <w:bookmarkEnd w:id="0" w:displacedByCustomXml="next"/>
+      </w:sdtContent>
+    </w:sdt>
     <w:p>
       <w:pPr>
         <w:jc w:val="center"/>
       </w:pPr>
       <w:r>
+        <w:lastRenderedPageBreak/>
         <w:t>About Me</w:t>
       </w:r>
     </w:p>
@@ -16,7 +498,23 @@
       </w:pPr>
       <w:r>
         <w:tab/>
-        <w:t>I am Garrett Huxtable, a 24 year old student of design. Prior to my time at DigiPen, I attended two other college institutions. First, was Cal Poly San Luis Obispo where I started as an English major before attempting to transfer in the history major. I spent two years at Cal Poly studying a combination of English and history before realizing that I had gone off track. Having been interested in game design from a young age, I decided to begin looking into schools which specialized in game design education. I decided upon DigiPen, but believed that I needed to supplement my education thus far before applying. As a result, I spent two years at a junior college called Los Medanos where I studied graphic design and fine arts. Finally, I applied to DigiPen and have spent the last two and a half years studying game design.</w:t>
+        <w:t xml:space="preserve">I am Garrett Huxtable, a 24 year old student of design. Prior to my time at DigiPen, I attended two other college institutions. First, was Cal Poly San Luis Obispo where I started as an English major before attempting to transfer in the history </w:t>
+      </w:r>
+      <w:proofErr w:type="gramStart"/>
+      <w:r>
+        <w:t>major.</w:t>
+      </w:r>
+      <w:proofErr w:type="gramEnd"/>
+      <w:r>
+        <w:t xml:space="preserve"> I spent two years at Cal Poly studying a combination of English and history before realizing that I had gone off track. Having been interested in game design from a young age, I decided to begin looking into schools which specialized in game design education. I decided upon DigiPen, but believed that I needed to supplement my education thus far before applying. As a result, I spent two years at a junior college called Los </w:t>
+      </w:r>
+      <w:proofErr w:type="spellStart"/>
+      <w:r>
+        <w:t>Medanos</w:t>
+      </w:r>
+      <w:proofErr w:type="spellEnd"/>
+      <w:r>
+        <w:t xml:space="preserve"> where I studied graphic design and fine arts. Finally, I applied to DigiPen and have spent the last two and a half years studying game design.</w:t>
       </w:r>
     </w:p>
     <w:p>
@@ -31,7 +529,15 @@
         <w:t xml:space="preserve"> with different squares of the track affecting the player’s progression. It was similar to the games I had played up until then, such as Candy Land or Chutes and Ladders. As I grew older, my games became more complex and I often played them with friends to find out what needed to be fixed and what simply wasn’t working. I continued to create board games throughout elementary and middle school, and even modified a few playground games which I would play with my friends at school.</w:t>
       </w:r>
       <w:r>
-        <w:t xml:space="preserve"> Many of my designs were simply modifications of existing games. I loved creating my own Digimon cards, and actively tried to balance them with the existing systems. However, I managed to create a dozen or so original games during this time. My favorite game utilized Star Wars figures on a 3x3 foot board and was a simple army management game. At this time in my life, the idea of making games for a living, especially video games, was not even an option.</w:t>
+        <w:t xml:space="preserve"> Many of my designs were simply modifications of existing games. I loved creating my own </w:t>
+      </w:r>
+      <w:proofErr w:type="spellStart"/>
+      <w:r>
+        <w:t>Digimon</w:t>
+      </w:r>
+      <w:proofErr w:type="spellEnd"/>
+      <w:r>
+        <w:t xml:space="preserve"> cards, and actively tried to balance them with the existing systems. However, I managed to create a dozen or so original games during this time. My favorite game utilized Star Wars figures on a 3x3 foot board and was a simple army management game. At this time in my life, the idea of making games for a living, especially video games, was not even an option.</w:t>
       </w:r>
       <w:r>
         <w:t xml:space="preserve"> I did not have video games as a young child. My only exposure was a friends houses, playing Sonic and later Star Fox. It wasn’t until 200</w:t>
@@ -51,7 +557,17 @@
         <w:tab/>
       </w:r>
       <w:r>
-        <w:t xml:space="preserve">Christmas morning, my sister and I woke up to find a PS2 connected to a new tv. I was shocked. My parents had always been so adamantly against video games in the house, going as far as making me return an old Gameboy pocket a friend had given me when he upgraded to a Gameboy Advance SP (I would later be given it again and kept it hidden under my bed for years). While having games in my home did wonders for my exposure, skill level, and enjoyment of games, it did not improve my game creation practices. I actually stopped designing games for a while, preferring to play them instead. I </w:t>
+        <w:t xml:space="preserve">Christmas morning, my sister and I woke up to find a PS2 connected to a new </w:t>
+      </w:r>
+      <w:proofErr w:type="spellStart"/>
+      <w:proofErr w:type="gramStart"/>
+      <w:r>
+        <w:t>tv</w:t>
+      </w:r>
+      <w:proofErr w:type="spellEnd"/>
+      <w:proofErr w:type="gramEnd"/>
+      <w:r>
+        <w:t xml:space="preserve">. I was shocked. My parents had always been so adamantly against video games in the house, going as far as making me return an old Gameboy pocket a friend had given me when he upgraded to a Gameboy Advance SP (I would later be given it again and kept it hidden under my bed for years). While having games in my home did wonders for my exposure, skill level, and enjoyment of games, it did not improve my game creation practices. I actually stopped designing games for a while, preferring to play them instead. I </w:t>
       </w:r>
       <w:r>
         <w:lastRenderedPageBreak/>
@@ -87,15 +603,16 @@
       <w:r>
         <w:t xml:space="preserve"> Despite the fact that last semesters GAT class was an introduction to 3D environments, there was little in the way of how to properly utilize the environment. We were given examples of environmental archetypes, but didn’t really touch on how to properly utilize them. As it is, I am excited for what this class appears to be, and I am sure that there is much to be learned.</w:t>
       </w:r>
-      <w:bookmarkStart w:id="0" w:name="_GoBack"/>
-      <w:bookmarkEnd w:id="0"/>
     </w:p>
     <w:sectPr>
-      <w:headerReference w:type="default" r:id="rId6"/>
-      <w:footerReference w:type="default" r:id="rId7"/>
+      <w:headerReference w:type="default" r:id="rId7"/>
+      <w:footerReference w:type="default" r:id="rId8"/>
+      <w:footerReference w:type="first" r:id="rId9"/>
       <w:pgSz w:w="12240" w:h="15840"/>
       <w:pgMar w:top="1440" w:right="1440" w:bottom="1440" w:left="1440" w:header="720" w:footer="720" w:gutter="0"/>
+      <w:pgNumType w:start="0"/>
       <w:cols w:space="720"/>
+      <w:titlePg/>
       <w:docGrid w:linePitch="360"/>
     </w:sectPr>
   </w:body>
@@ -149,8 +666,39 @@
         <w:szCs w:val="20"/>
         <w:shd w:val="clear" w:color="auto" w:fill="FFFFFF"/>
       </w:rPr>
-      <w:t>© 2</w:t>
+      <w:t>© 2015 DigiPen Institute of Technology</w:t>
     </w:r>
+  </w:p>
+</w:ftr>
+</file>
+
+<file path=word/footer2.xml><?xml version="1.0" encoding="utf-8"?>
+<w:ftr xmlns:wpc="http://schemas.microsoft.com/office/word/2010/wordprocessingCanvas" xmlns:mc="http://schemas.openxmlformats.org/markup-compatibility/2006" xmlns:o="urn:schemas-microsoft-com:office:office" xmlns:r="http://schemas.openxmlformats.org/officeDocument/2006/relationships" xmlns:m="http://schemas.openxmlformats.org/officeDocument/2006/math" xmlns:v="urn:schemas-microsoft-com:vml" xmlns:wp14="http://schemas.microsoft.com/office/word/2010/wordprocessingDrawing" xmlns:wp="http://schemas.openxmlformats.org/drawingml/2006/wordprocessingDrawing" xmlns:w10="urn:schemas-microsoft-com:office:word" xmlns:w="http://schemas.openxmlformats.org/wordprocessingml/2006/main" xmlns:w14="http://schemas.microsoft.com/office/word/2010/wordml" xmlns:w15="http://schemas.microsoft.com/office/word/2012/wordml" xmlns:wpg="http://schemas.microsoft.com/office/word/2010/wordprocessingGroup" xmlns:wpi="http://schemas.microsoft.com/office/word/2010/wordprocessingInk" xmlns:wne="http://schemas.microsoft.com/office/word/2006/wordml" xmlns:wps="http://schemas.microsoft.com/office/word/2010/wordprocessingShape" mc:Ignorable="w14 w15 wp14">
+  <w:p>
+    <w:pPr>
+      <w:pStyle w:val="Header"/>
+      <w:jc w:val="right"/>
+    </w:pPr>
+  </w:p>
+  <w:p/>
+  <w:p>
+    <w:pPr>
+      <w:pStyle w:val="Footer"/>
+    </w:pPr>
+  </w:p>
+  <w:p/>
+  <w:p>
+    <w:pPr>
+      <w:pStyle w:val="Footer"/>
+      <w:jc w:val="center"/>
+      <w:rPr>
+        <w:rFonts w:ascii="Arial" w:hAnsi="Arial" w:cs="Arial"/>
+        <w:color w:val="AAAAAA"/>
+        <w:sz w:val="20"/>
+        <w:szCs w:val="20"/>
+        <w:shd w:val="clear" w:color="auto" w:fill="FFFFFF"/>
+      </w:rPr>
+    </w:pPr>
     <w:r>
       <w:rPr>
         <w:rFonts w:ascii="Arial" w:hAnsi="Arial" w:cs="Arial"/>
@@ -159,8 +707,14 @@
         <w:szCs w:val="20"/>
         <w:shd w:val="clear" w:color="auto" w:fill="FFFFFF"/>
       </w:rPr>
-      <w:t>015 DigiPen Institute of Technology</w:t>
+      <w:t>© 2015 DigiPen Institute of Technology</w:t>
     </w:r>
+  </w:p>
+  <w:p>
+    <w:pPr>
+      <w:pStyle w:val="Footer"/>
+      <w:jc w:val="center"/>
+    </w:pPr>
   </w:p>
 </w:ftr>
 </file>
@@ -253,8 +807,21 @@
       <w:jc w:val="right"/>
     </w:pPr>
     <w:r>
-      <w:t>Instructor: Boyan Radakovich</w:t>
+      <w:t xml:space="preserve">Instructor: </w:t>
     </w:r>
+    <w:proofErr w:type="spellStart"/>
+    <w:r>
+      <w:t>Boyan</w:t>
+    </w:r>
+    <w:proofErr w:type="spellEnd"/>
+    <w:r>
+      <w:t xml:space="preserve"> </w:t>
+    </w:r>
+    <w:proofErr w:type="spellStart"/>
+    <w:r>
+      <w:t>Radakovich</w:t>
+    </w:r>
+    <w:proofErr w:type="spellEnd"/>
   </w:p>
   <w:p>
     <w:pPr>
@@ -730,7 +1297,612 @@
     <w:uiPriority w:val="99"/>
     <w:rsid w:val="00356982"/>
   </w:style>
+  <w:style w:type="paragraph" w:styleId="NoSpacing">
+    <w:name w:val="No Spacing"/>
+    <w:link w:val="NoSpacingChar"/>
+    <w:uiPriority w:val="1"/>
+    <w:qFormat/>
+    <w:rsid w:val="00196EFA"/>
+    <w:pPr>
+      <w:spacing w:after="0" w:line="240" w:lineRule="auto"/>
+    </w:pPr>
+    <w:rPr>
+      <w:rFonts w:eastAsiaTheme="minorEastAsia"/>
+    </w:rPr>
+  </w:style>
+  <w:style w:type="character" w:customStyle="1" w:styleId="NoSpacingChar">
+    <w:name w:val="No Spacing Char"/>
+    <w:basedOn w:val="DefaultParagraphFont"/>
+    <w:link w:val="NoSpacing"/>
+    <w:uiPriority w:val="1"/>
+    <w:rsid w:val="00196EFA"/>
+    <w:rPr>
+      <w:rFonts w:eastAsiaTheme="minorEastAsia"/>
+    </w:rPr>
+  </w:style>
 </w:styles>
+</file>
+
+<file path=word/glossary/document.xml><?xml version="1.0" encoding="utf-8"?>
+<w:glossaryDocument xmlns:wpc="http://schemas.microsoft.com/office/word/2010/wordprocessingCanvas" xmlns:mc="http://schemas.openxmlformats.org/markup-compatibility/2006" xmlns:o="urn:schemas-microsoft-com:office:office" xmlns:r="http://schemas.openxmlformats.org/officeDocument/2006/relationships" xmlns:m="http://schemas.openxmlformats.org/officeDocument/2006/math" xmlns:v="urn:schemas-microsoft-com:vml" xmlns:wp14="http://schemas.microsoft.com/office/word/2010/wordprocessingDrawing" xmlns:wp="http://schemas.openxmlformats.org/drawingml/2006/wordprocessingDrawing" xmlns:w10="urn:schemas-microsoft-com:office:word" xmlns:w="http://schemas.openxmlformats.org/wordprocessingml/2006/main" xmlns:w14="http://schemas.microsoft.com/office/word/2010/wordml" xmlns:w15="http://schemas.microsoft.com/office/word/2012/wordml" xmlns:wpg="http://schemas.microsoft.com/office/word/2010/wordprocessingGroup" xmlns:wpi="http://schemas.microsoft.com/office/word/2010/wordprocessingInk" xmlns:wne="http://schemas.microsoft.com/office/word/2006/wordml" xmlns:wps="http://schemas.microsoft.com/office/word/2010/wordprocessingShape" mc:Ignorable="w14 w15 wp14">
+  <w:docParts>
+    <w:docPart>
+      <w:docPartPr>
+        <w:name w:val="F1B4A36F368849EF8C0276FCC255A61A"/>
+        <w:category>
+          <w:name w:val="General"/>
+          <w:gallery w:val="placeholder"/>
+        </w:category>
+        <w:types>
+          <w:type w:val="bbPlcHdr"/>
+        </w:types>
+        <w:behaviors>
+          <w:behavior w:val="content"/>
+        </w:behaviors>
+        <w:guid w:val="{B3FEE18D-B4EC-4731-B9FB-0D602A037772}"/>
+      </w:docPartPr>
+      <w:docPartBody>
+        <w:p>
+          <w:pPr>
+            <w:pStyle w:val="F1B4A36F368849EF8C0276FCC255A61A"/>
+          </w:pPr>
+          <w:r>
+            <w:rPr>
+              <w:rFonts w:asciiTheme="majorHAnsi" w:eastAsiaTheme="majorEastAsia" w:hAnsiTheme="majorHAnsi" w:cstheme="majorBidi"/>
+              <w:caps/>
+              <w:color w:val="5B9BD5" w:themeColor="accent1"/>
+              <w:sz w:val="80"/>
+              <w:szCs w:val="80"/>
+            </w:rPr>
+            <w:t>[Document title]</w:t>
+          </w:r>
+        </w:p>
+      </w:docPartBody>
+    </w:docPart>
+    <w:docPart>
+      <w:docPartPr>
+        <w:name w:val="EAE954C552CA4DC6B1EC8528FAA73268"/>
+        <w:category>
+          <w:name w:val="General"/>
+          <w:gallery w:val="placeholder"/>
+        </w:category>
+        <w:types>
+          <w:type w:val="bbPlcHdr"/>
+        </w:types>
+        <w:behaviors>
+          <w:behavior w:val="content"/>
+        </w:behaviors>
+        <w:guid w:val="{8153D494-D5EB-47DF-B1F8-A55739A1E60C}"/>
+      </w:docPartPr>
+      <w:docPartBody>
+        <w:p>
+          <w:pPr>
+            <w:pStyle w:val="EAE954C552CA4DC6B1EC8528FAA73268"/>
+          </w:pPr>
+          <w:r>
+            <w:rPr>
+              <w:color w:val="5B9BD5" w:themeColor="accent1"/>
+              <w:sz w:val="28"/>
+              <w:szCs w:val="28"/>
+            </w:rPr>
+            <w:t>[Document subtitle]</w:t>
+          </w:r>
+        </w:p>
+      </w:docPartBody>
+    </w:docPart>
+  </w:docParts>
+</w:glossaryDocument>
+</file>
+
+<file path=word/glossary/fontTable.xml><?xml version="1.0" encoding="utf-8"?>
+<w:fonts xmlns:mc="http://schemas.openxmlformats.org/markup-compatibility/2006" xmlns:r="http://schemas.openxmlformats.org/officeDocument/2006/relationships" xmlns:w="http://schemas.openxmlformats.org/wordprocessingml/2006/main" xmlns:w14="http://schemas.microsoft.com/office/word/2010/wordml" xmlns:w15="http://schemas.microsoft.com/office/word/2012/wordml" mc:Ignorable="w14 w15">
+  <w:font w:name="Calibri">
+    <w:panose1 w:val="020F0502020204030204"/>
+    <w:charset w:val="00"/>
+    <w:family w:val="swiss"/>
+    <w:pitch w:val="variable"/>
+    <w:sig w:usb0="E00002FF" w:usb1="4000ACFF" w:usb2="00000001" w:usb3="00000000" w:csb0="0000019F" w:csb1="00000000"/>
+  </w:font>
+  <w:font w:name="Times New Roman">
+    <w:panose1 w:val="02020603050405020304"/>
+    <w:charset w:val="00"/>
+    <w:family w:val="roman"/>
+    <w:pitch w:val="variable"/>
+    <w:sig w:usb0="E0002EFF" w:usb1="C0007843" w:usb2="00000009" w:usb3="00000000" w:csb0="000001FF" w:csb1="00000000"/>
+  </w:font>
+  <w:font w:name="Calibri Light">
+    <w:panose1 w:val="020F0302020204030204"/>
+    <w:charset w:val="00"/>
+    <w:family w:val="swiss"/>
+    <w:pitch w:val="variable"/>
+    <w:sig w:usb0="A00002EF" w:usb1="4000207B" w:usb2="00000000" w:usb3="00000000" w:csb0="0000019F" w:csb1="00000000"/>
+  </w:font>
+  <w:font w:name="Arial">
+    <w:panose1 w:val="020B0604020202020204"/>
+    <w:charset w:val="00"/>
+    <w:family w:val="swiss"/>
+    <w:pitch w:val="variable"/>
+    <w:sig w:usb0="E0002EFF" w:usb1="C0007843" w:usb2="00000009" w:usb3="00000000" w:csb0="000001FF" w:csb1="00000000"/>
+  </w:font>
+</w:fonts>
+</file>
+
+<file path=word/glossary/settings.xml><?xml version="1.0" encoding="utf-8"?>
+<w:settings xmlns:mc="http://schemas.openxmlformats.org/markup-compatibility/2006" xmlns:o="urn:schemas-microsoft-com:office:office" xmlns:r="http://schemas.openxmlformats.org/officeDocument/2006/relationships" xmlns:m="http://schemas.openxmlformats.org/officeDocument/2006/math" xmlns:v="urn:schemas-microsoft-com:vml" xmlns:w10="urn:schemas-microsoft-com:office:word" xmlns:w="http://schemas.openxmlformats.org/wordprocessingml/2006/main" xmlns:w14="http://schemas.microsoft.com/office/word/2010/wordml" xmlns:w15="http://schemas.microsoft.com/office/word/2012/wordml" xmlns:sl="http://schemas.openxmlformats.org/schemaLibrary/2006/main" mc:Ignorable="w14 w15">
+  <w:view w:val="normal"/>
+  <w:defaultTabStop w:val="720"/>
+  <w:characterSpacingControl w:val="doNotCompress"/>
+  <w:compat>
+    <w:useFELayout/>
+    <w:compatSetting w:name="compatibilityMode" w:uri="http://schemas.microsoft.com/office/word" w:val="15"/>
+    <w:compatSetting w:name="overrideTableStyleFontSizeAndJustification" w:uri="http://schemas.microsoft.com/office/word" w:val="1"/>
+    <w:compatSetting w:name="enableOpenTypeFeatures" w:uri="http://schemas.microsoft.com/office/word" w:val="1"/>
+    <w:compatSetting w:name="doNotFlipMirrorIndents" w:uri="http://schemas.microsoft.com/office/word" w:val="1"/>
+    <w:compatSetting w:name="differentiateMultirowTableHeaders" w:uri="http://schemas.microsoft.com/office/word" w:val="1"/>
+  </w:compat>
+  <w:rsids>
+    <w:rsidRoot w:val="00D327FA"/>
+    <w:rsid w:val="00241DF1"/>
+    <w:rsid w:val="00D327FA"/>
+  </w:rsids>
+  <m:mathPr>
+    <m:mathFont m:val="Cambria Math"/>
+    <m:brkBin m:val="before"/>
+    <m:brkBinSub m:val="--"/>
+    <m:smallFrac m:val="0"/>
+    <m:dispDef/>
+    <m:lMargin m:val="0"/>
+    <m:rMargin m:val="0"/>
+    <m:defJc m:val="centerGroup"/>
+    <m:wrapIndent m:val="1440"/>
+    <m:intLim m:val="subSup"/>
+    <m:naryLim m:val="undOvr"/>
+  </m:mathPr>
+  <w:themeFontLang w:val="en-US"/>
+  <w:clrSchemeMapping w:bg1="light1" w:t1="dark1" w:bg2="light2" w:t2="dark2" w:accent1="accent1" w:accent2="accent2" w:accent3="accent3" w:accent4="accent4" w:accent5="accent5" w:accent6="accent6" w:hyperlink="hyperlink" w:followedHyperlink="followedHyperlink"/>
+  <w:decimalSymbol w:val="."/>
+  <w:listSeparator w:val=","/>
+  <w15:chartTrackingRefBased/>
+</w:settings>
+</file>
+
+<file path=word/glossary/styles.xml><?xml version="1.0" encoding="utf-8"?>
+<w:styles xmlns:mc="http://schemas.openxmlformats.org/markup-compatibility/2006" xmlns:r="http://schemas.openxmlformats.org/officeDocument/2006/relationships" xmlns:w="http://schemas.openxmlformats.org/wordprocessingml/2006/main" xmlns:w14="http://schemas.microsoft.com/office/word/2010/wordml" xmlns:w15="http://schemas.microsoft.com/office/word/2012/wordml" mc:Ignorable="w14 w15">
+  <w:docDefaults>
+    <w:rPrDefault>
+      <w:rPr>
+        <w:rFonts w:asciiTheme="minorHAnsi" w:eastAsiaTheme="minorEastAsia" w:hAnsiTheme="minorHAnsi" w:cstheme="minorBidi"/>
+        <w:sz w:val="22"/>
+        <w:szCs w:val="22"/>
+        <w:lang w:val="en-US" w:eastAsia="en-US" w:bidi="ar-SA"/>
+      </w:rPr>
+    </w:rPrDefault>
+    <w:pPrDefault>
+      <w:pPr>
+        <w:spacing w:after="160" w:line="259" w:lineRule="auto"/>
+      </w:pPr>
+    </w:pPrDefault>
+  </w:docDefaults>
+  <w:latentStyles w:defLockedState="0" w:defUIPriority="99" w:defSemiHidden="0" w:defUnhideWhenUsed="0" w:defQFormat="0" w:count="371">
+    <w:lsdException w:name="Normal" w:uiPriority="0" w:qFormat="1"/>
+    <w:lsdException w:name="heading 1" w:uiPriority="9" w:qFormat="1"/>
+    <w:lsdException w:name="heading 2" w:semiHidden="1" w:uiPriority="9" w:unhideWhenUsed="1" w:qFormat="1"/>
+    <w:lsdException w:name="heading 3" w:semiHidden="1" w:uiPriority="9" w:unhideWhenUsed="1" w:qFormat="1"/>
+    <w:lsdException w:name="heading 4" w:semiHidden="1" w:uiPriority="9" w:unhideWhenUsed="1" w:qFormat="1"/>
+    <w:lsdException w:name="heading 5" w:semiHidden="1" w:uiPriority="9" w:unhideWhenUsed="1" w:qFormat="1"/>
+    <w:lsdException w:name="heading 6" w:semiHidden="1" w:uiPriority="9" w:unhideWhenUsed="1" w:qFormat="1"/>
+    <w:lsdException w:name="heading 7" w:semiHidden="1" w:uiPriority="9" w:unhideWhenUsed="1" w:qFormat="1"/>
+    <w:lsdException w:name="heading 8" w:semiHidden="1" w:uiPriority="9" w:unhideWhenUsed="1" w:qFormat="1"/>
+    <w:lsdException w:name="heading 9" w:semiHidden="1" w:uiPriority="9" w:unhideWhenUsed="1" w:qFormat="1"/>
+    <w:lsdException w:name="index 1" w:semiHidden="1" w:unhideWhenUsed="1"/>
+    <w:lsdException w:name="index 2" w:semiHidden="1" w:unhideWhenUsed="1"/>
+    <w:lsdException w:name="index 3" w:semiHidden="1" w:unhideWhenUsed="1"/>
+    <w:lsdException w:name="index 4" w:semiHidden="1" w:unhideWhenUsed="1"/>
+    <w:lsdException w:name="index 5" w:semiHidden="1" w:unhideWhenUsed="1"/>
+    <w:lsdException w:name="index 6" w:semiHidden="1" w:unhideWhenUsed="1"/>
+    <w:lsdException w:name="index 7" w:semiHidden="1" w:unhideWhenUsed="1"/>
+    <w:lsdException w:name="index 8" w:semiHidden="1" w:unhideWhenUsed="1"/>
+    <w:lsdException w:name="index 9" w:semiHidden="1" w:unhideWhenUsed="1"/>
+    <w:lsdException w:name="toc 1" w:semiHidden="1" w:uiPriority="39" w:unhideWhenUsed="1"/>
+    <w:lsdException w:name="toc 2" w:semiHidden="1" w:uiPriority="39" w:unhideWhenUsed="1"/>
+    <w:lsdException w:name="toc 3" w:semiHidden="1" w:uiPriority="39" w:unhideWhenUsed="1"/>
+    <w:lsdException w:name="toc 4" w:semiHidden="1" w:uiPriority="39" w:unhideWhenUsed="1"/>
+    <w:lsdException w:name="toc 5" w:semiHidden="1" w:uiPriority="39" w:unhideWhenUsed="1"/>
+    <w:lsdException w:name="toc 6" w:semiHidden="1" w:uiPriority="39" w:unhideWhenUsed="1"/>
+    <w:lsdException w:name="toc 7" w:semiHidden="1" w:uiPriority="39" w:unhideWhenUsed="1"/>
+    <w:lsdException w:name="toc 8" w:semiHidden="1" w:uiPriority="39" w:unhideWhenUsed="1"/>
+    <w:lsdException w:name="toc 9" w:semiHidden="1" w:uiPriority="39" w:unhideWhenUsed="1"/>
+    <w:lsdException w:name="Normal Indent" w:semiHidden="1" w:unhideWhenUsed="1"/>
+    <w:lsdException w:name="footnote text" w:semiHidden="1" w:unhideWhenUsed="1"/>
+    <w:lsdException w:name="annotation text" w:semiHidden="1" w:unhideWhenUsed="1"/>
+    <w:lsdException w:name="header" w:semiHidden="1" w:unhideWhenUsed="1"/>
+    <w:lsdException w:name="footer" w:semiHidden="1" w:unhideWhenUsed="1"/>
+    <w:lsdException w:name="index heading" w:semiHidden="1" w:unhideWhenUsed="1"/>
+    <w:lsdException w:name="caption" w:semiHidden="1" w:uiPriority="35" w:unhideWhenUsed="1" w:qFormat="1"/>
+    <w:lsdException w:name="table of figures" w:semiHidden="1" w:unhideWhenUsed="1"/>
+    <w:lsdException w:name="envelope address" w:semiHidden="1" w:unhideWhenUsed="1"/>
+    <w:lsdException w:name="envelope return" w:semiHidden="1" w:unhideWhenUsed="1"/>
+    <w:lsdException w:name="footnote reference" w:semiHidden="1" w:unhideWhenUsed="1"/>
+    <w:lsdException w:name="annotation reference" w:semiHidden="1" w:unhideWhenUsed="1"/>
+    <w:lsdException w:name="line number" w:semiHidden="1" w:unhideWhenUsed="1"/>
+    <w:lsdException w:name="page number" w:semiHidden="1" w:unhideWhenUsed="1"/>
+    <w:lsdException w:name="endnote reference" w:semiHidden="1" w:unhideWhenUsed="1"/>
+    <w:lsdException w:name="endnote text" w:semiHidden="1" w:unhideWhenUsed="1"/>
+    <w:lsdException w:name="table of authorities" w:semiHidden="1" w:unhideWhenUsed="1"/>
+    <w:lsdException w:name="macro" w:semiHidden="1" w:unhideWhenUsed="1"/>
+    <w:lsdException w:name="toa heading" w:semiHidden="1" w:unhideWhenUsed="1"/>
+    <w:lsdException w:name="List" w:semiHidden="1" w:unhideWhenUsed="1"/>
+    <w:lsdException w:name="List Bullet" w:semiHidden="1" w:unhideWhenUsed="1"/>
+    <w:lsdException w:name="List Number" w:semiHidden="1" w:unhideWhenUsed="1"/>
+    <w:lsdException w:name="List 2" w:semiHidden="1" w:unhideWhenUsed="1"/>
+    <w:lsdException w:name="List 3" w:semiHidden="1" w:unhideWhenUsed="1"/>
+    <w:lsdException w:name="List 4" w:semiHidden="1" w:unhideWhenUsed="1"/>
+    <w:lsdException w:name="List 5" w:semiHidden="1" w:unhideWhenUsed="1"/>
+    <w:lsdException w:name="List Bullet 2" w:semiHidden="1" w:unhideWhenUsed="1"/>
+    <w:lsdException w:name="List Bullet 3" w:semiHidden="1" w:unhideWhenUsed="1"/>
+    <w:lsdException w:name="List Bullet 4" w:semiHidden="1" w:unhideWhenUsed="1"/>
+    <w:lsdException w:name="List Bullet 5" w:semiHidden="1" w:unhideWhenUsed="1"/>
+    <w:lsdException w:name="List Number 2" w:semiHidden="1" w:unhideWhenUsed="1"/>
+    <w:lsdException w:name="List Number 3" w:semiHidden="1" w:unhideWhenUsed="1"/>
+    <w:lsdException w:name="List Number 4" w:semiHidden="1" w:unhideWhenUsed="1"/>
+    <w:lsdException w:name="List Number 5" w:semiHidden="1" w:unhideWhenUsed="1"/>
+    <w:lsdException w:name="Title" w:uiPriority="10" w:qFormat="1"/>
+    <w:lsdException w:name="Closing" w:semiHidden="1" w:unhideWhenUsed="1"/>
+    <w:lsdException w:name="Signature" w:semiHidden="1" w:unhideWhenUsed="1"/>
+    <w:lsdException w:name="Default Paragraph Font" w:semiHidden="1" w:uiPriority="1" w:unhideWhenUsed="1"/>
+    <w:lsdException w:name="Body Text" w:semiHidden="1" w:unhideWhenUsed="1"/>
+    <w:lsdException w:name="Body Text Indent" w:semiHidden="1" w:unhideWhenUsed="1"/>
+    <w:lsdException w:name="List Continue" w:semiHidden="1" w:unhideWhenUsed="1"/>
+    <w:lsdException w:name="List Continue 2" w:semiHidden="1" w:unhideWhenUsed="1"/>
+    <w:lsdException w:name="List Continue 3" w:semiHidden="1" w:unhideWhenUsed="1"/>
+    <w:lsdException w:name="List Continue 4" w:semiHidden="1" w:unhideWhenUsed="1"/>
+    <w:lsdException w:name="List Continue 5" w:semiHidden="1" w:unhideWhenUsed="1"/>
+    <w:lsdException w:name="Message Header" w:semiHidden="1" w:unhideWhenUsed="1"/>
+    <w:lsdException w:name="Subtitle" w:uiPriority="11" w:qFormat="1"/>
+    <w:lsdException w:name="Salutation" w:semiHidden="1" w:unhideWhenUsed="1"/>
+    <w:lsdException w:name="Date" w:semiHidden="1" w:unhideWhenUsed="1"/>
+    <w:lsdException w:name="Body Text First Indent" w:semiHidden="1" w:unhideWhenUsed="1"/>
+    <w:lsdException w:name="Body Text First Indent 2" w:semiHidden="1" w:unhideWhenUsed="1"/>
+    <w:lsdException w:name="Note Heading" w:semiHidden="1" w:unhideWhenUsed="1"/>
+    <w:lsdException w:name="Body Text 2" w:semiHidden="1" w:unhideWhenUsed="1"/>
+    <w:lsdException w:name="Body Text 3" w:semiHidden="1" w:unhideWhenUsed="1"/>
+    <w:lsdException w:name="Body Text Indent 2" w:semiHidden="1" w:unhideWhenUsed="1"/>
+    <w:lsdException w:name="Body Text Indent 3" w:semiHidden="1" w:unhideWhenUsed="1"/>
+    <w:lsdException w:name="Block Text" w:semiHidden="1" w:unhideWhenUsed="1"/>
+    <w:lsdException w:name="Hyperlink" w:semiHidden="1" w:unhideWhenUsed="1"/>
+    <w:lsdException w:name="FollowedHyperlink" w:semiHidden="1" w:unhideWhenUsed="1"/>
+    <w:lsdException w:name="Strong" w:uiPriority="22" w:qFormat="1"/>
+    <w:lsdException w:name="Emphasis" w:uiPriority="20" w:qFormat="1"/>
+    <w:lsdException w:name="Document Map" w:semiHidden="1" w:unhideWhenUsed="1"/>
+    <w:lsdException w:name="Plain Text" w:semiHidden="1" w:unhideWhenUsed="1"/>
+    <w:lsdException w:name="E-mail Signature" w:semiHidden="1" w:unhideWhenUsed="1"/>
+    <w:lsdException w:name="HTML Top of Form" w:semiHidden="1" w:unhideWhenUsed="1"/>
+    <w:lsdException w:name="HTML Bottom of Form" w:semiHidden="1" w:unhideWhenUsed="1"/>
+    <w:lsdException w:name="Normal (Web)" w:semiHidden="1" w:unhideWhenUsed="1"/>
+    <w:lsdException w:name="HTML Acronym" w:semiHidden="1" w:unhideWhenUsed="1"/>
+    <w:lsdException w:name="HTML Address" w:semiHidden="1" w:unhideWhenUsed="1"/>
+    <w:lsdException w:name="HTML Cite" w:semiHidden="1" w:unhideWhenUsed="1"/>
+    <w:lsdException w:name="HTML Code" w:semiHidden="1" w:unhideWhenUsed="1"/>
+    <w:lsdException w:name="HTML Definition" w:semiHidden="1" w:unhideWhenUsed="1"/>
+    <w:lsdException w:name="HTML Keyboard" w:semiHidden="1" w:unhideWhenUsed="1"/>
+    <w:lsdException w:name="HTML Preformatted" w:semiHidden="1" w:unhideWhenUsed="1"/>
+    <w:lsdException w:name="HTML Sample" w:semiHidden="1" w:unhideWhenUsed="1"/>
+    <w:lsdException w:name="HTML Typewriter" w:semiHidden="1" w:unhideWhenUsed="1"/>
+    <w:lsdException w:name="HTML Variable" w:semiHidden="1" w:unhideWhenUsed="1"/>
+    <w:lsdException w:name="Normal Table" w:semiHidden="1" w:unhideWhenUsed="1"/>
+    <w:lsdException w:name="annotation subject" w:semiHidden="1" w:unhideWhenUsed="1"/>
+    <w:lsdException w:name="No List" w:semiHidden="1" w:unhideWhenUsed="1"/>
+    <w:lsdException w:name="Outline List 1" w:semiHidden="1" w:unhideWhenUsed="1"/>
+    <w:lsdException w:name="Outline List 2" w:semiHidden="1" w:unhideWhenUsed="1"/>
+    <w:lsdException w:name="Outline List 3" w:semiHidden="1" w:unhideWhenUsed="1"/>
+    <w:lsdException w:name="Table Simple 1" w:semiHidden="1" w:unhideWhenUsed="1"/>
+    <w:lsdException w:name="Table Simple 2" w:semiHidden="1" w:unhideWhenUsed="1"/>
+    <w:lsdException w:name="Table Simple 3" w:semiHidden="1" w:unhideWhenUsed="1"/>
+    <w:lsdException w:name="Table Classic 1" w:semiHidden="1" w:unhideWhenUsed="1"/>
+    <w:lsdException w:name="Table Classic 2" w:semiHidden="1" w:unhideWhenUsed="1"/>
+    <w:lsdException w:name="Table Classic 3" w:semiHidden="1" w:unhideWhenUsed="1"/>
+    <w:lsdException w:name="Table Classic 4" w:semiHidden="1" w:unhideWhenUsed="1"/>
+    <w:lsdException w:name="Table Colorful 1" w:semiHidden="1" w:unhideWhenUsed="1"/>
+    <w:lsdException w:name="Table Colorful 2" w:semiHidden="1" w:unhideWhenUsed="1"/>
+    <w:lsdException w:name="Table Colorful 3" w:semiHidden="1" w:unhideWhenUsed="1"/>
+    <w:lsdException w:name="Table Columns 1" w:semiHidden="1" w:unhideWhenUsed="1"/>
+    <w:lsdException w:name="Table Columns 2" w:semiHidden="1" w:unhideWhenUsed="1"/>
+    <w:lsdException w:name="Table Columns 3" w:semiHidden="1" w:unhideWhenUsed="1"/>
+    <w:lsdException w:name="Table Columns 4" w:semiHidden="1" w:unhideWhenUsed="1"/>
+    <w:lsdException w:name="Table Columns 5" w:semiHidden="1" w:unhideWhenUsed="1"/>
+    <w:lsdException w:name="Table Grid 1" w:semiHidden="1" w:unhideWhenUsed="1"/>
+    <w:lsdException w:name="Table Grid 2" w:semiHidden="1" w:unhideWhenUsed="1"/>
+    <w:lsdException w:name="Table Grid 3" w:semiHidden="1" w:unhideWhenUsed="1"/>
+    <w:lsdException w:name="Table Grid 4" w:semiHidden="1" w:unhideWhenUsed="1"/>
+    <w:lsdException w:name="Table Grid 5" w:semiHidden="1" w:unhideWhenUsed="1"/>
+    <w:lsdException w:name="Table Grid 6" w:semiHidden="1" w:unhideWhenUsed="1"/>
+    <w:lsdException w:name="Table Grid 7" w:semiHidden="1" w:unhideWhenUsed="1"/>
+    <w:lsdException w:name="Table Grid 8" w:semiHidden="1" w:unhideWhenUsed="1"/>
+    <w:lsdException w:name="Table List 1" w:semiHidden="1" w:unhideWhenUsed="1"/>
+    <w:lsdException w:name="Table List 2" w:semiHidden="1" w:unhideWhenUsed="1"/>
+    <w:lsdException w:name="Table List 3" w:semiHidden="1" w:unhideWhenUsed="1"/>
+    <w:lsdException w:name="Table List 4" w:semiHidden="1" w:unhideWhenUsed="1"/>
+    <w:lsdException w:name="Table List 5" w:semiHidden="1" w:unhideWhenUsed="1"/>
+    <w:lsdException w:name="Table List 6" w:semiHidden="1" w:unhideWhenUsed="1"/>
+    <w:lsdException w:name="Table List 7" w:semiHidden="1" w:unhideWhenUsed="1"/>
+    <w:lsdException w:name="Table List 8" w:semiHidden="1" w:unhideWhenUsed="1"/>
+    <w:lsdException w:name="Table 3D effects 1" w:semiHidden="1" w:unhideWhenUsed="1"/>
+    <w:lsdException w:name="Table 3D effects 2" w:semiHidden="1" w:unhideWhenUsed="1"/>
+    <w:lsdException w:name="Table 3D effects 3" w:semiHidden="1" w:unhideWhenUsed="1"/>
+    <w:lsdException w:name="Table Contemporary" w:semiHidden="1" w:unhideWhenUsed="1"/>
+    <w:lsdException w:name="Table Elegant" w:semiHidden="1" w:unhideWhenUsed="1"/>
+    <w:lsdException w:name="Table Professional" w:semiHidden="1" w:unhideWhenUsed="1"/>
+    <w:lsdException w:name="Table Subtle 1" w:semiHidden="1" w:unhideWhenUsed="1"/>
+    <w:lsdException w:name="Table Subtle 2" w:semiHidden="1" w:unhideWhenUsed="1"/>
+    <w:lsdException w:name="Table Web 1" w:semiHidden="1" w:unhideWhenUsed="1"/>
+    <w:lsdException w:name="Table Web 2" w:semiHidden="1" w:unhideWhenUsed="1"/>
+    <w:lsdException w:name="Table Web 3" w:semiHidden="1" w:unhideWhenUsed="1"/>
+    <w:lsdException w:name="Balloon Text" w:semiHidden="1" w:unhideWhenUsed="1"/>
+    <w:lsdException w:name="Table Grid" w:uiPriority="39"/>
+    <w:lsdException w:name="Table Theme" w:semiHidden="1" w:unhideWhenUsed="1"/>
+    <w:lsdException w:name="Placeholder Text" w:semiHidden="1"/>
+    <w:lsdException w:name="No Spacing" w:uiPriority="1" w:qFormat="1"/>
+    <w:lsdException w:name="Light Shading" w:uiPriority="60"/>
+    <w:lsdException w:name="Light List" w:uiPriority="61"/>
+    <w:lsdException w:name="Light Grid" w:uiPriority="62"/>
+    <w:lsdException w:name="Medium Shading 1" w:uiPriority="63"/>
+    <w:lsdException w:name="Medium Shading 2" w:uiPriority="64"/>
+    <w:lsdException w:name="Medium List 1" w:uiPriority="65"/>
+    <w:lsdException w:name="Medium List 2" w:uiPriority="66"/>
+    <w:lsdException w:name="Medium Grid 1" w:uiPriority="67"/>
+    <w:lsdException w:name="Medium Grid 2" w:uiPriority="68"/>
+    <w:lsdException w:name="Medium Grid 3" w:uiPriority="69"/>
+    <w:lsdException w:name="Dark List" w:uiPriority="70"/>
+    <w:lsdException w:name="Colorful Shading" w:uiPriority="71"/>
+    <w:lsdException w:name="Colorful List" w:uiPriority="72"/>
+    <w:lsdException w:name="Colorful Grid" w:uiPriority="73"/>
+    <w:lsdException w:name="Light Shading Accent 1" w:uiPriority="60"/>
+    <w:lsdException w:name="Light List Accent 1" w:uiPriority="61"/>
+    <w:lsdException w:name="Light Grid Accent 1" w:uiPriority="62"/>
+    <w:lsdException w:name="Medium Shading 1 Accent 1" w:uiPriority="63"/>
+    <w:lsdException w:name="Medium Shading 2 Accent 1" w:uiPriority="64"/>
+    <w:lsdException w:name="Medium List 1 Accent 1" w:uiPriority="65"/>
+    <w:lsdException w:name="Revision" w:semiHidden="1"/>
+    <w:lsdException w:name="List Paragraph" w:uiPriority="34" w:qFormat="1"/>
+    <w:lsdException w:name="Quote" w:uiPriority="29" w:qFormat="1"/>
+    <w:lsdException w:name="Intense Quote" w:uiPriority="30" w:qFormat="1"/>
+    <w:lsdException w:name="Medium List 2 Accent 1" w:uiPriority="66"/>
+    <w:lsdException w:name="Medium Grid 1 Accent 1" w:uiPriority="67"/>
+    <w:lsdException w:name="Medium Grid 2 Accent 1" w:uiPriority="68"/>
+    <w:lsdException w:name="Medium Grid 3 Accent 1" w:uiPriority="69"/>
+    <w:lsdException w:name="Dark List Accent 1" w:uiPriority="70"/>
+    <w:lsdException w:name="Colorful Shading Accent 1" w:uiPriority="71"/>
+    <w:lsdException w:name="Colorful List Accent 1" w:uiPriority="72"/>
+    <w:lsdException w:name="Colorful Grid Accent 1" w:uiPriority="73"/>
+    <w:lsdException w:name="Light Shading Accent 2" w:uiPriority="60"/>
+    <w:lsdException w:name="Light List Accent 2" w:uiPriority="61"/>
+    <w:lsdException w:name="Light Grid Accent 2" w:uiPriority="62"/>
+    <w:lsdException w:name="Medium Shading 1 Accent 2" w:uiPriority="63"/>
+    <w:lsdException w:name="Medium Shading 2 Accent 2" w:uiPriority="64"/>
+    <w:lsdException w:name="Medium List 1 Accent 2" w:uiPriority="65"/>
+    <w:lsdException w:name="Medium List 2 Accent 2" w:uiPriority="66"/>
+    <w:lsdException w:name="Medium Grid 1 Accent 2" w:uiPriority="67"/>
+    <w:lsdException w:name="Medium Grid 2 Accent 2" w:uiPriority="68"/>
+    <w:lsdException w:name="Medium Grid 3 Accent 2" w:uiPriority="69"/>
+    <w:lsdException w:name="Dark List Accent 2" w:uiPriority="70"/>
+    <w:lsdException w:name="Colorful Shading Accent 2" w:uiPriority="71"/>
+    <w:lsdException w:name="Colorful List Accent 2" w:uiPriority="72"/>
+    <w:lsdException w:name="Colorful Grid Accent 2" w:uiPriority="73"/>
+    <w:lsdException w:name="Light Shading Accent 3" w:uiPriority="60"/>
+    <w:lsdException w:name="Light List Accent 3" w:uiPriority="61"/>
+    <w:lsdException w:name="Light Grid Accent 3" w:uiPriority="62"/>
+    <w:lsdException w:name="Medium Shading 1 Accent 3" w:uiPriority="63"/>
+    <w:lsdException w:name="Medium Shading 2 Accent 3" w:uiPriority="64"/>
+    <w:lsdException w:name="Medium List 1 Accent 3" w:uiPriority="65"/>
+    <w:lsdException w:name="Medium List 2 Accent 3" w:uiPriority="66"/>
+    <w:lsdException w:name="Medium Grid 1 Accent 3" w:uiPriority="67"/>
+    <w:lsdException w:name="Medium Grid 2 Accent 3" w:uiPriority="68"/>
+    <w:lsdException w:name="Medium Grid 3 Accent 3" w:uiPriority="69"/>
+    <w:lsdException w:name="Dark List Accent 3" w:uiPriority="70"/>
+    <w:lsdException w:name="Colorful Shading Accent 3" w:uiPriority="71"/>
+    <w:lsdException w:name="Colorful List Accent 3" w:uiPriority="72"/>
+    <w:lsdException w:name="Colorful Grid Accent 3" w:uiPriority="73"/>
+    <w:lsdException w:name="Light Shading Accent 4" w:uiPriority="60"/>
+    <w:lsdException w:name="Light List Accent 4" w:uiPriority="61"/>
+    <w:lsdException w:name="Light Grid Accent 4" w:uiPriority="62"/>
+    <w:lsdException w:name="Medium Shading 1 Accent 4" w:uiPriority="63"/>
+    <w:lsdException w:name="Medium Shading 2 Accent 4" w:uiPriority="64"/>
+    <w:lsdException w:name="Medium List 1 Accent 4" w:uiPriority="65"/>
+    <w:lsdException w:name="Medium List 2 Accent 4" w:uiPriority="66"/>
+    <w:lsdException w:name="Medium Grid 1 Accent 4" w:uiPriority="67"/>
+    <w:lsdException w:name="Medium Grid 2 Accent 4" w:uiPriority="68"/>
+    <w:lsdException w:name="Medium Grid 3 Accent 4" w:uiPriority="69"/>
+    <w:lsdException w:name="Dark List Accent 4" w:uiPriority="70"/>
+    <w:lsdException w:name="Colorful Shading Accent 4" w:uiPriority="71"/>
+    <w:lsdException w:name="Colorful List Accent 4" w:uiPriority="72"/>
+    <w:lsdException w:name="Colorful Grid Accent 4" w:uiPriority="73"/>
+    <w:lsdException w:name="Light Shading Accent 5" w:uiPriority="60"/>
+    <w:lsdException w:name="Light List Accent 5" w:uiPriority="61"/>
+    <w:lsdException w:name="Light Grid Accent 5" w:uiPriority="62"/>
+    <w:lsdException w:name="Medium Shading 1 Accent 5" w:uiPriority="63"/>
+    <w:lsdException w:name="Medium Shading 2 Accent 5" w:uiPriority="64"/>
+    <w:lsdException w:name="Medium List 1 Accent 5" w:uiPriority="65"/>
+    <w:lsdException w:name="Medium List 2 Accent 5" w:uiPriority="66"/>
+    <w:lsdException w:name="Medium Grid 1 Accent 5" w:uiPriority="67"/>
+    <w:lsdException w:name="Medium Grid 2 Accent 5" w:uiPriority="68"/>
+    <w:lsdException w:name="Medium Grid 3 Accent 5" w:uiPriority="69"/>
+    <w:lsdException w:name="Dark List Accent 5" w:uiPriority="70"/>
+    <w:lsdException w:name="Colorful Shading Accent 5" w:uiPriority="71"/>
+    <w:lsdException w:name="Colorful List Accent 5" w:uiPriority="72"/>
+    <w:lsdException w:name="Colorful Grid Accent 5" w:uiPriority="73"/>
+    <w:lsdException w:name="Light Shading Accent 6" w:uiPriority="60"/>
+    <w:lsdException w:name="Light List Accent 6" w:uiPriority="61"/>
+    <w:lsdException w:name="Light Grid Accent 6" w:uiPriority="62"/>
+    <w:lsdException w:name="Medium Shading 1 Accent 6" w:uiPriority="63"/>
+    <w:lsdException w:name="Medium Shading 2 Accent 6" w:uiPriority="64"/>
+    <w:lsdException w:name="Medium List 1 Accent 6" w:uiPriority="65"/>
+    <w:lsdException w:name="Medium List 2 Accent 6" w:uiPriority="66"/>
+    <w:lsdException w:name="Medium Grid 1 Accent 6" w:uiPriority="67"/>
+    <w:lsdException w:name="Medium Grid 2 Accent 6" w:uiPriority="68"/>
+    <w:lsdException w:name="Medium Grid 3 Accent 6" w:uiPriority="69"/>
+    <w:lsdException w:name="Dark List Accent 6" w:uiPriority="70"/>
+    <w:lsdException w:name="Colorful Shading Accent 6" w:uiPriority="71"/>
+    <w:lsdException w:name="Colorful List Accent 6" w:uiPriority="72"/>
+    <w:lsdException w:name="Colorful Grid Accent 6" w:uiPriority="73"/>
+    <w:lsdException w:name="Subtle Emphasis" w:uiPriority="19" w:qFormat="1"/>
+    <w:lsdException w:name="Intense Emphasis" w:uiPriority="21" w:qFormat="1"/>
+    <w:lsdException w:name="Subtle Reference" w:uiPriority="31" w:qFormat="1"/>
+    <w:lsdException w:name="Intense Reference" w:uiPriority="32" w:qFormat="1"/>
+    <w:lsdException w:name="Book Title" w:uiPriority="33" w:qFormat="1"/>
+    <w:lsdException w:name="Bibliography" w:semiHidden="1" w:uiPriority="37" w:unhideWhenUsed="1"/>
+    <w:lsdException w:name="TOC Heading" w:semiHidden="1" w:uiPriority="39" w:unhideWhenUsed="1" w:qFormat="1"/>
+    <w:lsdException w:name="Plain Table 1" w:uiPriority="41"/>
+    <w:lsdException w:name="Plain Table 2" w:uiPriority="42"/>
+    <w:lsdException w:name="Plain Table 3" w:uiPriority="43"/>
+    <w:lsdException w:name="Plain Table 4" w:uiPriority="44"/>
+    <w:lsdException w:name="Plain Table 5" w:uiPriority="45"/>
+    <w:lsdException w:name="Grid Table Light" w:uiPriority="40"/>
+    <w:lsdException w:name="Grid Table 1 Light" w:uiPriority="46"/>
+    <w:lsdException w:name="Grid Table 2" w:uiPriority="47"/>
+    <w:lsdException w:name="Grid Table 3" w:uiPriority="48"/>
+    <w:lsdException w:name="Grid Table 4" w:uiPriority="49"/>
+    <w:lsdException w:name="Grid Table 5 Dark" w:uiPriority="50"/>
+    <w:lsdException w:name="Grid Table 6 Colorful" w:uiPriority="51"/>
+    <w:lsdException w:name="Grid Table 7 Colorful" w:uiPriority="52"/>
+    <w:lsdException w:name="Grid Table 1 Light Accent 1" w:uiPriority="46"/>
+    <w:lsdException w:name="Grid Table 2 Accent 1" w:uiPriority="47"/>
+    <w:lsdException w:name="Grid Table 3 Accent 1" w:uiPriority="48"/>
+    <w:lsdException w:name="Grid Table 4 Accent 1" w:uiPriority="49"/>
+    <w:lsdException w:name="Grid Table 5 Dark Accent 1" w:uiPriority="50"/>
+    <w:lsdException w:name="Grid Table 6 Colorful Accent 1" w:uiPriority="51"/>
+    <w:lsdException w:name="Grid Table 7 Colorful Accent 1" w:uiPriority="52"/>
+    <w:lsdException w:name="Grid Table 1 Light Accent 2" w:uiPriority="46"/>
+    <w:lsdException w:name="Grid Table 2 Accent 2" w:uiPriority="47"/>
+    <w:lsdException w:name="Grid Table 3 Accent 2" w:uiPriority="48"/>
+    <w:lsdException w:name="Grid Table 4 Accent 2" w:uiPriority="49"/>
+    <w:lsdException w:name="Grid Table 5 Dark Accent 2" w:uiPriority="50"/>
+    <w:lsdException w:name="Grid Table 6 Colorful Accent 2" w:uiPriority="51"/>
+    <w:lsdException w:name="Grid Table 7 Colorful Accent 2" w:uiPriority="52"/>
+    <w:lsdException w:name="Grid Table 1 Light Accent 3" w:uiPriority="46"/>
+    <w:lsdException w:name="Grid Table 2 Accent 3" w:uiPriority="47"/>
+    <w:lsdException w:name="Grid Table 3 Accent 3" w:uiPriority="48"/>
+    <w:lsdException w:name="Grid Table 4 Accent 3" w:uiPriority="49"/>
+    <w:lsdException w:name="Grid Table 5 Dark Accent 3" w:uiPriority="50"/>
+    <w:lsdException w:name="Grid Table 6 Colorful Accent 3" w:uiPriority="51"/>
+    <w:lsdException w:name="Grid Table 7 Colorful Accent 3" w:uiPriority="52"/>
+    <w:lsdException w:name="Grid Table 1 Light Accent 4" w:uiPriority="46"/>
+    <w:lsdException w:name="Grid Table 2 Accent 4" w:uiPriority="47"/>
+    <w:lsdException w:name="Grid Table 3 Accent 4" w:uiPriority="48"/>
+    <w:lsdException w:name="Grid Table 4 Accent 4" w:uiPriority="49"/>
+    <w:lsdException w:name="Grid Table 5 Dark Accent 4" w:uiPriority="50"/>
+    <w:lsdException w:name="Grid Table 6 Colorful Accent 4" w:uiPriority="51"/>
+    <w:lsdException w:name="Grid Table 7 Colorful Accent 4" w:uiPriority="52"/>
+    <w:lsdException w:name="Grid Table 1 Light Accent 5" w:uiPriority="46"/>
+    <w:lsdException w:name="Grid Table 2 Accent 5" w:uiPriority="47"/>
+    <w:lsdException w:name="Grid Table 3 Accent 5" w:uiPriority="48"/>
+    <w:lsdException w:name="Grid Table 4 Accent 5" w:uiPriority="49"/>
+    <w:lsdException w:name="Grid Table 5 Dark Accent 5" w:uiPriority="50"/>
+    <w:lsdException w:name="Grid Table 6 Colorful Accent 5" w:uiPriority="51"/>
+    <w:lsdException w:name="Grid Table 7 Colorful Accent 5" w:uiPriority="52"/>
+    <w:lsdException w:name="Grid Table 1 Light Accent 6" w:uiPriority="46"/>
+    <w:lsdException w:name="Grid Table 2 Accent 6" w:uiPriority="47"/>
+    <w:lsdException w:name="Grid Table 3 Accent 6" w:uiPriority="48"/>
+    <w:lsdException w:name="Grid Table 4 Accent 6" w:uiPriority="49"/>
+    <w:lsdException w:name="Grid Table 5 Dark Accent 6" w:uiPriority="50"/>
+    <w:lsdException w:name="Grid Table 6 Colorful Accent 6" w:uiPriority="51"/>
+    <w:lsdException w:name="Grid Table 7 Colorful Accent 6" w:uiPriority="52"/>
+    <w:lsdException w:name="List Table 1 Light" w:uiPriority="46"/>
+    <w:lsdException w:name="List Table 2" w:uiPriority="47"/>
+    <w:lsdException w:name="List Table 3" w:uiPriority="48"/>
+    <w:lsdException w:name="List Table 4" w:uiPriority="49"/>
+    <w:lsdException w:name="List Table 5 Dark" w:uiPriority="50"/>
+    <w:lsdException w:name="List Table 6 Colorful" w:uiPriority="51"/>
+    <w:lsdException w:name="List Table 7 Colorful" w:uiPriority="52"/>
+    <w:lsdException w:name="List Table 1 Light Accent 1" w:uiPriority="46"/>
+    <w:lsdException w:name="List Table 2 Accent 1" w:uiPriority="47"/>
+    <w:lsdException w:name="List Table 3 Accent 1" w:uiPriority="48"/>
+    <w:lsdException w:name="List Table 4 Accent 1" w:uiPriority="49"/>
+    <w:lsdException w:name="List Table 5 Dark Accent 1" w:uiPriority="50"/>
+    <w:lsdException w:name="List Table 6 Colorful Accent 1" w:uiPriority="51"/>
+    <w:lsdException w:name="List Table 7 Colorful Accent 1" w:uiPriority="52"/>
+    <w:lsdException w:name="List Table 1 Light Accent 2" w:uiPriority="46"/>
+    <w:lsdException w:name="List Table 2 Accent 2" w:uiPriority="47"/>
+    <w:lsdException w:name="List Table 3 Accent 2" w:uiPriority="48"/>
+    <w:lsdException w:name="List Table 4 Accent 2" w:uiPriority="49"/>
+    <w:lsdException w:name="List Table 5 Dark Accent 2" w:uiPriority="50"/>
+    <w:lsdException w:name="List Table 6 Colorful Accent 2" w:uiPriority="51"/>
+    <w:lsdException w:name="List Table 7 Colorful Accent 2" w:uiPriority="52"/>
+    <w:lsdException w:name="List Table 1 Light Accent 3" w:uiPriority="46"/>
+    <w:lsdException w:name="List Table 2 Accent 3" w:uiPriority="47"/>
+    <w:lsdException w:name="List Table 3 Accent 3" w:uiPriority="48"/>
+    <w:lsdException w:name="List Table 4 Accent 3" w:uiPriority="49"/>
+    <w:lsdException w:name="List Table 5 Dark Accent 3" w:uiPriority="50"/>
+    <w:lsdException w:name="List Table 6 Colorful Accent 3" w:uiPriority="51"/>
+    <w:lsdException w:name="List Table 7 Colorful Accent 3" w:uiPriority="52"/>
+    <w:lsdException w:name="List Table 1 Light Accent 4" w:uiPriority="46"/>
+    <w:lsdException w:name="List Table 2 Accent 4" w:uiPriority="47"/>
+    <w:lsdException w:name="List Table 3 Accent 4" w:uiPriority="48"/>
+    <w:lsdException w:name="List Table 4 Accent 4" w:uiPriority="49"/>
+    <w:lsdException w:name="List Table 5 Dark Accent 4" w:uiPriority="50"/>
+    <w:lsdException w:name="List Table 6 Colorful Accent 4" w:uiPriority="51"/>
+    <w:lsdException w:name="List Table 7 Colorful Accent 4" w:uiPriority="52"/>
+    <w:lsdException w:name="List Table 1 Light Accent 5" w:uiPriority="46"/>
+    <w:lsdException w:name="List Table 2 Accent 5" w:uiPriority="47"/>
+    <w:lsdException w:name="List Table 3 Accent 5" w:uiPriority="48"/>
+    <w:lsdException w:name="List Table 4 Accent 5" w:uiPriority="49"/>
+    <w:lsdException w:name="List Table 5 Dark Accent 5" w:uiPriority="50"/>
+    <w:lsdException w:name="List Table 6 Colorful Accent 5" w:uiPriority="51"/>
+    <w:lsdException w:name="List Table 7 Colorful Accent 5" w:uiPriority="52"/>
+    <w:lsdException w:name="List Table 1 Light Accent 6" w:uiPriority="46"/>
+    <w:lsdException w:name="List Table 2 Accent 6" w:uiPriority="47"/>
+    <w:lsdException w:name="List Table 3 Accent 6" w:uiPriority="48"/>
+    <w:lsdException w:name="List Table 4 Accent 6" w:uiPriority="49"/>
+    <w:lsdException w:name="List Table 5 Dark Accent 6" w:uiPriority="50"/>
+    <w:lsdException w:name="List Table 6 Colorful Accent 6" w:uiPriority="51"/>
+    <w:lsdException w:name="List Table 7 Colorful Accent 6" w:uiPriority="52"/>
+  </w:latentStyles>
+  <w:style w:type="paragraph" w:default="1" w:styleId="Normal">
+    <w:name w:val="Normal"/>
+    <w:qFormat/>
+  </w:style>
+  <w:style w:type="character" w:default="1" w:styleId="DefaultParagraphFont">
+    <w:name w:val="Default Paragraph Font"/>
+    <w:uiPriority w:val="1"/>
+    <w:semiHidden/>
+    <w:unhideWhenUsed/>
+  </w:style>
+  <w:style w:type="table" w:default="1" w:styleId="TableNormal">
+    <w:name w:val="Normal Table"/>
+    <w:uiPriority w:val="99"/>
+    <w:semiHidden/>
+    <w:unhideWhenUsed/>
+    <w:tblPr>
+      <w:tblInd w:w="0" w:type="dxa"/>
+      <w:tblCellMar>
+        <w:top w:w="0" w:type="dxa"/>
+        <w:left w:w="108" w:type="dxa"/>
+        <w:bottom w:w="0" w:type="dxa"/>
+        <w:right w:w="108" w:type="dxa"/>
+      </w:tblCellMar>
+    </w:tblPr>
+  </w:style>
+  <w:style w:type="numbering" w:default="1" w:styleId="NoList">
+    <w:name w:val="No List"/>
+    <w:uiPriority w:val="99"/>
+    <w:semiHidden/>
+    <w:unhideWhenUsed/>
+  </w:style>
+  <w:style w:type="paragraph" w:customStyle="1" w:styleId="F1B4A36F368849EF8C0276FCC255A61A">
+    <w:name w:val="F1B4A36F368849EF8C0276FCC255A61A"/>
+    <w:rsid w:val="00D327FA"/>
+  </w:style>
+  <w:style w:type="paragraph" w:customStyle="1" w:styleId="EAE954C552CA4DC6B1EC8528FAA73268">
+    <w:name w:val="EAE954C552CA4DC6B1EC8528FAA73268"/>
+    <w:rsid w:val="00D327FA"/>
+  </w:style>
+</w:styles>
+</file>
+
+<file path=word/glossary/webSettings.xml><?xml version="1.0" encoding="utf-8"?>
+<w:webSettings xmlns:mc="http://schemas.openxmlformats.org/markup-compatibility/2006" xmlns:r="http://schemas.openxmlformats.org/officeDocument/2006/relationships" xmlns:w="http://schemas.openxmlformats.org/wordprocessingml/2006/main" xmlns:w14="http://schemas.microsoft.com/office/word/2010/wordml" xmlns:w15="http://schemas.microsoft.com/office/word/2012/wordml" mc:Ignorable="w14 w15">
+  <w:optimizeForBrowser/>
+  <w:allowPNG/>
+</w:webSettings>
 </file>
 
 <file path=word/theme/theme1.xml><?xml version="1.0" encoding="utf-8"?>
@@ -992,4 +2164,23 @@
     </a:ext>
   </a:extLst>
 </a:theme>
+</file>
+
+<file path=customXml/item1.xml><?xml version="1.0" encoding="utf-8"?>
+<CoverPageProperties xmlns="http://schemas.microsoft.com/office/2006/coverPageProps">
+  <PublishDate>2016-01-09T00:00:00</PublishDate>
+  <Abstract/>
+  <CompanyAddress>Boyan Radakovich</CompanyAddress>
+  <CompanyPhone/>
+  <CompanyFax/>
+  <CompanyEmail/>
+</CoverPageProperties>
+</file>
+
+<file path=customXml/itemProps1.xml><?xml version="1.0" encoding="utf-8"?>
+<ds:datastoreItem xmlns:ds="http://schemas.openxmlformats.org/officeDocument/2006/customXml" ds:itemID="{55AF091B-3C7A-41E3-B477-F2FDAA23CFDA}">
+  <ds:schemaRefs>
+    <ds:schemaRef ds:uri="http://schemas.microsoft.com/office/2006/coverPageProps"/>
+  </ds:schemaRefs>
+</ds:datastoreItem>
 </file>
</xml_diff>